<commit_message>
se realiza el nuevo planteamiento del problema con todas las referencias nuevas y actuales.
</commit_message>
<xml_diff>
--- a/Recursos/Estructura del planteamiento del problema 2019.docx
+++ b/Recursos/Estructura del planteamiento del problema 2019.docx
@@ -4,7 +4,10 @@
   <w:body>
     <w:p>
       <w:r>
-        <w:t xml:space="preserve">estructura del planteamiento del problema. </w:t>
+        <w:t>E</w:t>
+      </w:r>
+      <w:r>
+        <w:t xml:space="preserve">structura del planteamiento del problema. </w:t>
       </w:r>
     </w:p>
     <w:p>
@@ -15,12 +18,13 @@
           <w:numId w:val="1"/>
         </w:numPr>
       </w:pPr>
-      <w:bookmarkStart w:id="0" w:name="_GoBack"/>
-      <w:r>
-        <w:t>definición de discapacidad.</w:t>
+      <w:r>
+        <w:t>(YA) - D</w:t>
+      </w:r>
+      <w:r>
+        <w:t>efinición de discapacidad.</w:t>
       </w:r>
     </w:p>
-    <w:bookmarkEnd w:id="0"/>
     <w:p>
       <w:pPr>
         <w:pStyle w:val="Prrafodelista"/>
@@ -30,21 +34,22 @@
         </w:numPr>
       </w:pPr>
       <w:r>
-        <w:t xml:space="preserve">discapacidad auditiva afecta el desarrollo físico motriz cognitivo psicológico motricidad gruesa y fina retrasos en la marcha </w:t>
-      </w:r>
-      <w:r>
-        <w:t xml:space="preserve">psicomotricidad. existen deficiencias en el desarrollo de las habilidades psicomotrices del </w:t>
-      </w:r>
-      <w:proofErr w:type="gramStart"/>
-      <w:r>
-        <w:t>niño .</w:t>
-      </w:r>
-      <w:proofErr w:type="gramEnd"/>
+        <w:t>(YA) - D</w:t>
+      </w:r>
+      <w:r>
+        <w:t xml:space="preserve">iscapacidad auditiva afecta el desarrollo físico motriz cognitivo psicológico motricidad gruesa y fina retrasos en la marcha </w:t>
+      </w:r>
+      <w:r>
+        <w:t>psicomotricidad. existen deficiencias en el desarrollo de las habilidades psicomotrices del niño.</w:t>
+      </w:r>
       <w:r>
         <w:t xml:space="preserve"> </w:t>
       </w:r>
       <w:r>
         <w:t>Enlazando los dos párrafos</w:t>
+      </w:r>
+      <w:r>
+        <w:t>.</w:t>
       </w:r>
     </w:p>
     <w:p>
@@ -56,15 +61,16 @@
         </w:numPr>
       </w:pPr>
       <w:r>
+        <w:t xml:space="preserve">(YA) - </w:t>
+      </w:r>
+      <w:r>
         <w:t xml:space="preserve">Definición de juego, el </w:t>
       </w:r>
-      <w:proofErr w:type="gramStart"/>
-      <w:r>
-        <w:t>juego  como</w:t>
-      </w:r>
-      <w:proofErr w:type="gramEnd"/>
-      <w:r>
-        <w:t xml:space="preserve"> instrumento socializante  </w:t>
+      <w:r>
+        <w:t>juego como instrumento socializante</w:t>
+      </w:r>
+      <w:r>
+        <w:t>, actividades de juego son determinantes en el desarrollo de la personalidad.</w:t>
       </w:r>
     </w:p>
     <w:p>
@@ -76,15 +82,27 @@
         </w:numPr>
       </w:pPr>
       <w:r>
-        <w:t xml:space="preserve">juegos series </w:t>
-      </w:r>
-      <w:proofErr w:type="gramStart"/>
-      <w:r>
-        <w:t>( procesos</w:t>
-      </w:r>
-      <w:proofErr w:type="gramEnd"/>
-      <w:r>
-        <w:t xml:space="preserve"> terapéuticos y rehabilitación ) </w:t>
+        <w:t xml:space="preserve">(YA) - </w:t>
+      </w:r>
+      <w:bookmarkStart w:id="0" w:name="_GoBack"/>
+      <w:bookmarkEnd w:id="0"/>
+      <w:r>
+        <w:t>J</w:t>
+      </w:r>
+      <w:r>
+        <w:t xml:space="preserve">uegos series </w:t>
+      </w:r>
+      <w:r>
+        <w:t>(procesos</w:t>
+      </w:r>
+      <w:r>
+        <w:t xml:space="preserve"> terapéuticos y </w:t>
+      </w:r>
+      <w:r>
+        <w:t>rehabilitación)</w:t>
+      </w:r>
+      <w:r>
+        <w:t xml:space="preserve"> </w:t>
       </w:r>
     </w:p>
     <w:p>
@@ -96,18 +114,19 @@
         </w:numPr>
       </w:pPr>
       <w:r>
-        <w:t>Aquí tv3</w:t>
-      </w:r>
-      <w:r>
-        <w:t xml:space="preserve">problema principal, adaptación hacia la interacción con </w:t>
-      </w:r>
-      <w:proofErr w:type="gramStart"/>
-      <w:r>
-        <w:t>el juegos</w:t>
-      </w:r>
-      <w:proofErr w:type="gramEnd"/>
-      <w:r>
-        <w:t xml:space="preserve"> actividades de rehabilitación. </w:t>
+        <w:t>P</w:t>
+      </w:r>
+      <w:r>
+        <w:t xml:space="preserve">roblema principal, adaptación hacia la interacción con el juego </w:t>
+      </w:r>
+      <w:r>
+        <w:t xml:space="preserve">serio (actividades de rehabilitación) - adaptar los dispositivos a la interacción, a las actividades de rehabilitación que ofrece el Juego Serio – adaptar a nivel de diseño estos dispositivos </w:t>
+      </w:r>
+      <w:r>
+        <w:t>de interacción de forma adecuada</w:t>
+      </w:r>
+      <w:r>
+        <w:t>.</w:t>
       </w:r>
     </w:p>
     <w:p>
@@ -119,15 +138,25 @@
         </w:numPr>
       </w:pPr>
       <w:r>
-        <w:t xml:space="preserve">existen falencias en la construcción de los dispositivos de interacción </w:t>
-      </w:r>
-      <w:proofErr w:type="gramStart"/>
-      <w:r>
-        <w:t>( adaptación</w:t>
-      </w:r>
-      <w:proofErr w:type="gramEnd"/>
-      <w:r>
-        <w:t xml:space="preserve"> ) </w:t>
+        <w:t>E</w:t>
+      </w:r>
+      <w:r>
+        <w:t>xisten falencias en la construcción de los dispositivo</w:t>
+      </w:r>
+      <w:r>
+        <w:t xml:space="preserve">s de interacción </w:t>
+      </w:r>
+      <w:r>
+        <w:t>(adaptación</w:t>
+      </w:r>
+      <w:r>
+        <w:t xml:space="preserve">), nuestro propósito es mejorar la adaptación y uso de los dispositivos de </w:t>
+      </w:r>
+      <w:r>
+        <w:t>interacción</w:t>
+      </w:r>
+      <w:r>
+        <w:t xml:space="preserve"> por parte de los niños dentro de su actividad de rehabilitación.</w:t>
       </w:r>
     </w:p>
     <w:p>
@@ -139,15 +168,16 @@
         </w:numPr>
       </w:pPr>
       <w:r>
-        <w:t xml:space="preserve">no existen patrones de diseño para la construcción de los dispositivos de interacción estás están enfocados en la construcción del juego serio como tal </w:t>
-      </w:r>
-      <w:proofErr w:type="gramStart"/>
-      <w:r>
-        <w:t>( verificar</w:t>
-      </w:r>
-      <w:proofErr w:type="gramEnd"/>
-      <w:r>
-        <w:t xml:space="preserve"> ) </w:t>
+        <w:t>N</w:t>
+      </w:r>
+      <w:r>
+        <w:t>o existen patrones de diseño para la construcción de los dispositivos de interacción</w:t>
+      </w:r>
+      <w:r>
+        <w:t>, estos</w:t>
+      </w:r>
+      <w:r>
+        <w:t xml:space="preserve"> están enfocados en la construcción del juego serio como tal (verificar) </w:t>
       </w:r>
     </w:p>
     <w:p>
@@ -159,17 +189,19 @@
         </w:numPr>
       </w:pPr>
       <w:r>
-        <w:t xml:space="preserve">actualmente existen juegos serios que permiten </w:t>
-      </w:r>
-      <w:proofErr w:type="gramStart"/>
-      <w:r>
-        <w:t>rehabilitar</w:t>
-      </w:r>
-      <w:proofErr w:type="gramEnd"/>
+        <w:t>A</w:t>
+      </w:r>
+      <w:r>
+        <w:t xml:space="preserve">ctualmente existen juegos serios que permiten </w:t>
+      </w:r>
+      <w:r>
+        <w:t>rehabilitar,</w:t>
+      </w:r>
       <w:r>
         <w:t xml:space="preserve"> pero muchos no están completamente adaptados a niños con discapacidad auditiva.</w:t>
       </w:r>
     </w:p>
+    <w:p/>
     <w:p/>
     <w:sectPr>
       <w:pgSz w:w="12240" w:h="15840"/>
@@ -723,6 +755,21 @@
       <w:contextualSpacing/>
     </w:pPr>
   </w:style>
+  <w:style w:type="character" w:customStyle="1" w:styleId="fontstyle01">
+    <w:name w:val="fontstyle01"/>
+    <w:basedOn w:val="Fuentedeprrafopredeter"/>
+    <w:rsid w:val="004A6D3B"/>
+    <w:rPr>
+      <w:rFonts w:ascii="TimesNewRomanPSMT" w:hAnsi="TimesNewRomanPSMT" w:hint="default"/>
+      <w:b w:val="0"/>
+      <w:bCs w:val="0"/>
+      <w:i w:val="0"/>
+      <w:iCs w:val="0"/>
+      <w:color w:val="000000"/>
+      <w:sz w:val="18"/>
+      <w:szCs w:val="18"/>
+    </w:rPr>
+  </w:style>
 </w:styles>
 </file>
 

</xml_diff>